<commit_message>
Appa's new list of changes
</commit_message>
<xml_diff>
--- a/template.docx
+++ b/template.docx
@@ -848,57 +848,44 @@
       <w:r>
         <w:rPr>
           <w:b/>
-          <w:color w:val="00B050"/>
           <w:sz w:val="28"/>
           <w:u w:val="single"/>
         </w:rPr>
         <w:t>( Between</w:t>
       </w:r>
       <w:proofErr w:type="gramEnd"/>
-      <w:r>
-        <w:rPr>
-          <w:b/>
-          <w:color w:val="00B050"/>
-          <w:sz w:val="28"/>
-          <w:u w:val="single"/>
-        </w:rPr>
-        <w:t xml:space="preserve"> Tower 141 -143</w:t>
-      </w:r>
-      <w:r>
-        <w:rPr>
-          <w:b/>
-          <w:color w:val="00B050"/>
-          <w:sz w:val="28"/>
-          <w:u w:val="single"/>
-        </w:rPr>
-        <w:t xml:space="preserve"> and Tower Location</w:t>
-      </w:r>
-      <w:r>
-        <w:rPr>
-          <w:b/>
-          <w:color w:val="00B050"/>
-          <w:sz w:val="28"/>
-          <w:u w:val="single"/>
-        </w:rPr>
-        <w:t xml:space="preserve"> </w:t>
-      </w:r>
-      <w:proofErr w:type="gramStart"/>
-      <w:r>
-        <w:rPr>
-          <w:b/>
-          <w:color w:val="00B050"/>
-          <w:sz w:val="28"/>
-          <w:u w:val="single"/>
-        </w:rPr>
-        <w:t xml:space="preserve">142 </w:t>
-      </w:r>
       <w:r>
         <w:rPr>
           <w:b/>
           <w:sz w:val="28"/>
           <w:u w:val="single"/>
         </w:rPr>
-        <w:t>)</w:t>
+        <w:t xml:space="preserve"> Tower 141 -143</w:t>
+      </w:r>
+      <w:r>
+        <w:rPr>
+          <w:b/>
+          <w:sz w:val="28"/>
+          <w:u w:val="single"/>
+        </w:rPr>
+        <w:t xml:space="preserve"> and Tower Location</w:t>
+      </w:r>
+      <w:r>
+        <w:rPr>
+          <w:b/>
+          <w:sz w:val="28"/>
+          <w:u w:val="single"/>
+        </w:rPr>
+        <w:t xml:space="preserve"> </w:t>
+      </w:r>
+      <w:proofErr w:type="gramStart"/>
+      <w:r>
+        <w:rPr>
+          <w:b/>
+          <w:sz w:val="28"/>
+          <w:u w:val="single"/>
+        </w:rPr>
+        <w:t>142 )</w:t>
       </w:r>
       <w:proofErr w:type="gramEnd"/>
     </w:p>
@@ -1050,47 +1037,7 @@
           <w:sz w:val="24"/>
           <w:szCs w:val="24"/>
         </w:rPr>
-        <w:t>Double</w:t>
-      </w:r>
-      <w:r>
-        <w:rPr>
-          <w:color w:val="00B050"/>
-          <w:sz w:val="24"/>
-          <w:szCs w:val="24"/>
-        </w:rPr>
-        <w:t>_</w:t>
-      </w:r>
-      <w:r>
-        <w:rPr>
-          <w:color w:val="00B050"/>
-          <w:sz w:val="24"/>
-          <w:szCs w:val="24"/>
-        </w:rPr>
-        <w:t>Circuit</w:t>
-      </w:r>
-      <w:r>
-        <w:rPr>
-          <w:color w:val="00B050"/>
-          <w:sz w:val="24"/>
-          <w:szCs w:val="24"/>
-        </w:rPr>
-        <w:t>_</w:t>
-      </w:r>
-      <w:r>
-        <w:rPr>
-          <w:color w:val="00B050"/>
-          <w:sz w:val="24"/>
-          <w:szCs w:val="24"/>
-        </w:rPr>
-        <w:t>Feeder</w:t>
-      </w:r>
-      <w:r>
-        <w:rPr>
-          <w:color w:val="00B050"/>
-          <w:sz w:val="24"/>
-          <w:szCs w:val="24"/>
-        </w:rPr>
-        <w:t>_Location</w:t>
+        <w:t>Double_Circuit_Feeder_Location</w:t>
       </w:r>
       <w:proofErr w:type="spellEnd"/>
       <w:r>
@@ -2700,260 +2647,11 @@
       </w:pPr>
       <w:r>
         <w:rPr>
-          <w:sz w:val="24"/>
-          <w:szCs w:val="24"/>
-        </w:rPr>
-        <w:t xml:space="preserve">The cause of action for this claim petition arose on </w:t>
-      </w:r>
-      <w:r>
-        <w:rPr>
           <w:color w:val="00B050"/>
           <w:sz w:val="24"/>
           <w:szCs w:val="24"/>
         </w:rPr>
-        <w:t>(DATE1)</w:t>
-      </w:r>
-      <w:r>
-        <w:rPr>
-          <w:sz w:val="24"/>
-          <w:szCs w:val="24"/>
-        </w:rPr>
-        <w:t xml:space="preserve"> </w:t>
-      </w:r>
-      <w:r>
-        <w:rPr>
-          <w:sz w:val="24"/>
-          <w:szCs w:val="24"/>
-        </w:rPr>
-        <w:t xml:space="preserve">when the respondent served a notice to the petitioner </w:t>
-      </w:r>
-      <w:r>
-        <w:rPr>
-          <w:sz w:val="24"/>
-          <w:szCs w:val="24"/>
-        </w:rPr>
-        <w:t xml:space="preserve">informing him about the details of trees to be cut and </w:t>
-      </w:r>
-      <w:proofErr w:type="gramStart"/>
-      <w:r>
-        <w:rPr>
-          <w:sz w:val="24"/>
-          <w:szCs w:val="24"/>
-        </w:rPr>
-        <w:t xml:space="preserve">removed </w:t>
-      </w:r>
-      <w:r>
-        <w:rPr>
-          <w:sz w:val="24"/>
-          <w:szCs w:val="24"/>
-        </w:rPr>
-        <w:t xml:space="preserve"> and</w:t>
-      </w:r>
-      <w:proofErr w:type="gramEnd"/>
-      <w:r>
-        <w:rPr>
-          <w:sz w:val="24"/>
-          <w:szCs w:val="24"/>
-        </w:rPr>
-        <w:t xml:space="preserve"> </w:t>
-      </w:r>
-      <w:proofErr w:type="gramStart"/>
-      <w:r>
-        <w:rPr>
-          <w:color w:val="000000" w:themeColor="text1"/>
-          <w:sz w:val="24"/>
-          <w:szCs w:val="24"/>
-        </w:rPr>
-        <w:t xml:space="preserve">on  </w:t>
-      </w:r>
-      <w:r>
-        <w:rPr>
-          <w:color w:val="00B050"/>
-          <w:sz w:val="24"/>
-          <w:szCs w:val="24"/>
-        </w:rPr>
-        <w:t>(</w:t>
-      </w:r>
-      <w:proofErr w:type="gramEnd"/>
-      <w:r>
-        <w:rPr>
-          <w:color w:val="00B050"/>
-          <w:sz w:val="24"/>
-          <w:szCs w:val="24"/>
-        </w:rPr>
-        <w:t>DATE</w:t>
-      </w:r>
-      <w:r>
-        <w:rPr>
-          <w:color w:val="00B050"/>
-          <w:sz w:val="24"/>
-          <w:szCs w:val="24"/>
-        </w:rPr>
-        <w:t>2</w:t>
-      </w:r>
-      <w:proofErr w:type="gramStart"/>
-      <w:r>
-        <w:rPr>
-          <w:color w:val="00B050"/>
-          <w:sz w:val="24"/>
-          <w:szCs w:val="24"/>
-        </w:rPr>
-        <w:t>)</w:t>
-      </w:r>
-      <w:r>
-        <w:rPr>
-          <w:color w:val="000000" w:themeColor="text1"/>
-          <w:sz w:val="24"/>
-          <w:szCs w:val="24"/>
-        </w:rPr>
-        <w:t xml:space="preserve">  the</w:t>
-      </w:r>
-      <w:proofErr w:type="gramEnd"/>
-      <w:r>
-        <w:rPr>
-          <w:color w:val="000000" w:themeColor="text1"/>
-          <w:sz w:val="24"/>
-          <w:szCs w:val="24"/>
-        </w:rPr>
-        <w:t xml:space="preserve"> respondents awarded the compensation for </w:t>
-      </w:r>
-      <w:r>
-        <w:rPr>
-          <w:color w:val="000000" w:themeColor="text1"/>
-          <w:sz w:val="24"/>
-          <w:szCs w:val="24"/>
-        </w:rPr>
-        <w:t>tower footage area</w:t>
-      </w:r>
-      <w:r>
-        <w:rPr>
-          <w:color w:val="000000" w:themeColor="text1"/>
-          <w:sz w:val="24"/>
-          <w:szCs w:val="24"/>
-        </w:rPr>
-        <w:t xml:space="preserve"> and there after</w:t>
-      </w:r>
-      <w:r>
-        <w:rPr>
-          <w:color w:val="000000" w:themeColor="text1"/>
-          <w:sz w:val="24"/>
-          <w:szCs w:val="24"/>
-        </w:rPr>
-        <w:t xml:space="preserve"> the respondent has given compensation for th</w:t>
-      </w:r>
-      <w:r>
-        <w:rPr>
-          <w:color w:val="000000" w:themeColor="text1"/>
-          <w:sz w:val="24"/>
-          <w:szCs w:val="24"/>
-        </w:rPr>
-        <w:t xml:space="preserve">e trees cut and removed on </w:t>
-      </w:r>
-      <w:r>
-        <w:rPr>
-          <w:color w:val="00B050"/>
-          <w:sz w:val="24"/>
-          <w:szCs w:val="24"/>
-        </w:rPr>
-        <w:t>(DATE3)</w:t>
-      </w:r>
-      <w:r>
-        <w:rPr>
-          <w:color w:val="000000" w:themeColor="text1"/>
-          <w:sz w:val="24"/>
-          <w:szCs w:val="24"/>
-        </w:rPr>
-        <w:t xml:space="preserve">. And thereafter continually at </w:t>
-      </w:r>
-      <w:r>
-        <w:rPr>
-          <w:color w:val="00B050"/>
-          <w:sz w:val="24"/>
-          <w:szCs w:val="24"/>
-        </w:rPr>
-        <w:t>(VILLAGE)</w:t>
-      </w:r>
-      <w:r>
-        <w:rPr>
-          <w:color w:val="00B050"/>
-          <w:sz w:val="24"/>
-          <w:szCs w:val="24"/>
-        </w:rPr>
-        <w:t xml:space="preserve"> </w:t>
-      </w:r>
-      <w:r>
-        <w:rPr>
-          <w:color w:val="000000" w:themeColor="text1"/>
-          <w:sz w:val="24"/>
-          <w:szCs w:val="24"/>
-        </w:rPr>
-        <w:t xml:space="preserve">Village in </w:t>
-      </w:r>
-      <w:r>
-        <w:rPr>
-          <w:color w:val="00B050"/>
-          <w:sz w:val="26"/>
-          <w:szCs w:val="26"/>
-        </w:rPr>
-        <w:t>(TALUK)</w:t>
-      </w:r>
-      <w:r>
-        <w:rPr>
-          <w:color w:val="00B050"/>
-          <w:sz w:val="26"/>
-          <w:szCs w:val="26"/>
-        </w:rPr>
-        <w:t xml:space="preserve"> </w:t>
-      </w:r>
-      <w:r>
-        <w:rPr>
-          <w:color w:val="000000" w:themeColor="text1"/>
-          <w:sz w:val="24"/>
-          <w:szCs w:val="24"/>
-        </w:rPr>
-        <w:t xml:space="preserve">Taluk which </w:t>
-      </w:r>
-      <w:r>
-        <w:rPr>
-          <w:color w:val="000000" w:themeColor="text1"/>
-          <w:sz w:val="24"/>
-          <w:szCs w:val="24"/>
-        </w:rPr>
-        <w:t>is within</w:t>
-      </w:r>
-      <w:r>
-        <w:rPr>
-          <w:color w:val="000000" w:themeColor="text1"/>
-          <w:sz w:val="24"/>
-          <w:szCs w:val="24"/>
-        </w:rPr>
-        <w:t xml:space="preserve"> the jurisdiction of this </w:t>
-      </w:r>
-      <w:proofErr w:type="spellStart"/>
-      <w:r>
-        <w:rPr>
-          <w:color w:val="000000" w:themeColor="text1"/>
-          <w:sz w:val="24"/>
-          <w:szCs w:val="24"/>
-        </w:rPr>
-        <w:t>Honourable</w:t>
-      </w:r>
-      <w:proofErr w:type="spellEnd"/>
-      <w:r>
-        <w:rPr>
-          <w:color w:val="000000" w:themeColor="text1"/>
-          <w:sz w:val="24"/>
-          <w:szCs w:val="24"/>
-        </w:rPr>
-        <w:t xml:space="preserve"> Court</w:t>
-      </w:r>
-      <w:r>
-        <w:rPr>
-          <w:color w:val="000000" w:themeColor="text1"/>
-          <w:sz w:val="24"/>
-          <w:szCs w:val="24"/>
-        </w:rPr>
-        <w:t>.</w:t>
+        <w:t>(CAUSE_OF_ACTION)</w:t>
       </w:r>
     </w:p>
     <w:p>
@@ -3218,7 +2916,7 @@
           <w:sz w:val="24"/>
           <w:szCs w:val="24"/>
         </w:rPr>
-        <w:t>(AMNT1)</w:t>
+        <w:t xml:space="preserve">(AMNT1) </w:t>
       </w:r>
       <w:r>
         <w:rPr>
@@ -3226,98 +2924,227 @@
           <w:sz w:val="24"/>
           <w:szCs w:val="24"/>
         </w:rPr>
+        <w:t>/-</w:t>
+      </w:r>
+      <w:r>
+        <w:rPr>
+          <w:sz w:val="24"/>
+          <w:szCs w:val="24"/>
+        </w:rPr>
+        <w:tab/>
+      </w:r>
+    </w:p>
+    <w:p>
+      <w:pPr>
+        <w:tabs>
+          <w:tab w:val="left" w:pos="90"/>
+        </w:tabs>
+        <w:spacing w:after="0" w:line="240" w:lineRule="auto"/>
+        <w:rPr>
+          <w:sz w:val="24"/>
+          <w:szCs w:val="24"/>
+        </w:rPr>
+      </w:pPr>
+      <w:r>
+        <w:rPr>
+          <w:sz w:val="24"/>
+          <w:szCs w:val="24"/>
+        </w:rPr>
+        <w:t xml:space="preserve">          </w:t>
+      </w:r>
+      <w:r>
+        <w:rPr>
+          <w:sz w:val="24"/>
+          <w:szCs w:val="24"/>
+        </w:rPr>
+        <w:tab/>
+        <w:t>II</w:t>
+      </w:r>
+      <w:r>
+        <w:rPr>
+          <w:sz w:val="24"/>
+          <w:szCs w:val="24"/>
+        </w:rPr>
+        <w:t xml:space="preserve">.  </w:t>
+      </w:r>
+      <w:r>
+        <w:rPr>
+          <w:sz w:val="24"/>
+          <w:szCs w:val="24"/>
+        </w:rPr>
+        <w:t>Compensation for towe</w:t>
+      </w:r>
+      <w:r>
+        <w:rPr>
+          <w:sz w:val="24"/>
+          <w:szCs w:val="24"/>
+        </w:rPr>
+        <w:t>r</w:t>
+      </w:r>
+      <w:r>
+        <w:rPr>
+          <w:sz w:val="24"/>
+          <w:szCs w:val="24"/>
+        </w:rPr>
+        <w:t xml:space="preserve"> footage area</w:t>
+      </w:r>
+      <w:r>
+        <w:rPr>
+          <w:sz w:val="24"/>
+          <w:szCs w:val="24"/>
+        </w:rPr>
+        <w:tab/>
+      </w:r>
+      <w:r>
+        <w:rPr>
+          <w:sz w:val="24"/>
+          <w:szCs w:val="24"/>
+        </w:rPr>
+        <w:tab/>
+      </w:r>
+      <w:r>
+        <w:rPr>
+          <w:sz w:val="24"/>
+          <w:szCs w:val="24"/>
+        </w:rPr>
+        <w:t xml:space="preserve">Rs. </w:t>
+      </w:r>
+      <w:r>
+        <w:rPr>
+          <w:color w:val="00B050"/>
+          <w:sz w:val="24"/>
+          <w:szCs w:val="24"/>
+        </w:rPr>
+        <w:t>(AMNT</w:t>
+      </w:r>
+      <w:r>
+        <w:rPr>
+          <w:color w:val="00B050"/>
+          <w:sz w:val="24"/>
+          <w:szCs w:val="24"/>
+        </w:rPr>
+        <w:t>2</w:t>
+      </w:r>
+      <w:r>
+        <w:rPr>
+          <w:color w:val="00B050"/>
+          <w:sz w:val="24"/>
+          <w:szCs w:val="24"/>
+        </w:rPr>
+        <w:t xml:space="preserve">) </w:t>
+      </w:r>
+      <w:r>
+        <w:rPr>
+          <w:color w:val="00B050"/>
+          <w:sz w:val="24"/>
+          <w:szCs w:val="24"/>
+        </w:rPr>
+        <w:t>/-</w:t>
+      </w:r>
+      <w:r>
+        <w:rPr>
+          <w:sz w:val="24"/>
+          <w:szCs w:val="24"/>
+        </w:rPr>
+        <w:tab/>
+      </w:r>
+    </w:p>
+    <w:p>
+      <w:pPr>
+        <w:tabs>
+          <w:tab w:val="left" w:pos="90"/>
+        </w:tabs>
+        <w:spacing w:after="0" w:line="240" w:lineRule="auto"/>
+        <w:rPr>
+          <w:sz w:val="24"/>
+          <w:szCs w:val="24"/>
+        </w:rPr>
+      </w:pPr>
+      <w:r>
+        <w:rPr>
+          <w:sz w:val="24"/>
+          <w:szCs w:val="24"/>
+        </w:rPr>
+        <w:tab/>
+      </w:r>
+      <w:r>
+        <w:rPr>
+          <w:sz w:val="24"/>
+          <w:szCs w:val="24"/>
+        </w:rPr>
+        <w:tab/>
+        <w:t>III.</w:t>
+      </w:r>
+      <w:r>
+        <w:rPr>
+          <w:sz w:val="24"/>
+          <w:szCs w:val="24"/>
+        </w:rPr>
         <w:t xml:space="preserve"> </w:t>
       </w:r>
       <w:r>
         <w:rPr>
+          <w:sz w:val="24"/>
+          <w:szCs w:val="24"/>
+        </w:rPr>
+        <w:t>Compensation</w:t>
+      </w:r>
+      <w:r>
+        <w:rPr>
+          <w:sz w:val="24"/>
+          <w:szCs w:val="24"/>
+        </w:rPr>
+        <w:t xml:space="preserve"> for</w:t>
+      </w:r>
+      <w:r>
+        <w:rPr>
+          <w:sz w:val="24"/>
+          <w:szCs w:val="24"/>
+        </w:rPr>
+        <w:t xml:space="preserve"> Trees </w:t>
+      </w:r>
+      <w:r>
+        <w:rPr>
+          <w:sz w:val="24"/>
+          <w:szCs w:val="24"/>
+        </w:rPr>
+        <w:t>Cut</w:t>
+      </w:r>
+      <w:r>
+        <w:rPr>
+          <w:sz w:val="24"/>
+          <w:szCs w:val="24"/>
+        </w:rPr>
+        <w:tab/>
+      </w:r>
+      <w:r>
+        <w:rPr>
+          <w:sz w:val="24"/>
+          <w:szCs w:val="24"/>
+        </w:rPr>
+        <w:tab/>
+      </w:r>
+      <w:r>
+        <w:rPr>
+          <w:sz w:val="24"/>
+          <w:szCs w:val="24"/>
+        </w:rPr>
+        <w:tab/>
+      </w:r>
+      <w:r>
+        <w:rPr>
+          <w:sz w:val="24"/>
+          <w:szCs w:val="24"/>
+        </w:rPr>
+        <w:t xml:space="preserve">Rs. </w:t>
+      </w:r>
+      <w:r>
+        <w:rPr>
           <w:color w:val="00B050"/>
           <w:sz w:val="24"/>
           <w:szCs w:val="24"/>
         </w:rPr>
-        <w:t>/-</w:t>
-      </w:r>
-      <w:r>
-        <w:rPr>
-          <w:sz w:val="24"/>
-          <w:szCs w:val="24"/>
-        </w:rPr>
-        <w:tab/>
-      </w:r>
-    </w:p>
-    <w:p>
-      <w:pPr>
-        <w:tabs>
-          <w:tab w:val="left" w:pos="90"/>
-        </w:tabs>
-        <w:spacing w:after="0" w:line="240" w:lineRule="auto"/>
-        <w:rPr>
-          <w:sz w:val="24"/>
-          <w:szCs w:val="24"/>
-        </w:rPr>
-      </w:pPr>
-      <w:r>
-        <w:rPr>
-          <w:sz w:val="24"/>
-          <w:szCs w:val="24"/>
-        </w:rPr>
-        <w:t xml:space="preserve">          </w:t>
-      </w:r>
-      <w:r>
-        <w:rPr>
-          <w:sz w:val="24"/>
-          <w:szCs w:val="24"/>
-        </w:rPr>
-        <w:tab/>
-        <w:t>II</w:t>
-      </w:r>
-      <w:r>
-        <w:rPr>
-          <w:sz w:val="24"/>
-          <w:szCs w:val="24"/>
-        </w:rPr>
-        <w:t xml:space="preserve">.  </w:t>
-      </w:r>
-      <w:r>
-        <w:rPr>
-          <w:sz w:val="24"/>
-          <w:szCs w:val="24"/>
-        </w:rPr>
-        <w:t>Compensation for towe</w:t>
-      </w:r>
-      <w:r>
-        <w:rPr>
-          <w:sz w:val="24"/>
-          <w:szCs w:val="24"/>
-        </w:rPr>
-        <w:t>r</w:t>
-      </w:r>
-      <w:r>
-        <w:rPr>
-          <w:sz w:val="24"/>
-          <w:szCs w:val="24"/>
-        </w:rPr>
-        <w:t xml:space="preserve"> footage area</w:t>
-      </w:r>
-      <w:r>
-        <w:rPr>
-          <w:sz w:val="24"/>
-          <w:szCs w:val="24"/>
-        </w:rPr>
-        <w:tab/>
-      </w:r>
-      <w:r>
-        <w:rPr>
-          <w:sz w:val="24"/>
-          <w:szCs w:val="24"/>
-        </w:rPr>
-        <w:tab/>
-      </w:r>
-      <w:r>
-        <w:rPr>
-          <w:sz w:val="24"/>
-          <w:szCs w:val="24"/>
-        </w:rPr>
-        <w:t xml:space="preserve">Rs. </w:t>
+        <w:t>(AMNT</w:t>
       </w:r>
       <w:r>
         <w:rPr>
@@ -3325,7 +3152,7 @@
           <w:sz w:val="24"/>
           <w:szCs w:val="24"/>
         </w:rPr>
-        <w:t>(AMNT</w:t>
+        <w:t>3</w:t>
       </w:r>
       <w:r>
         <w:rPr>
@@ -3333,160 +3160,7 @@
           <w:sz w:val="24"/>
           <w:szCs w:val="24"/>
         </w:rPr>
-        <w:t>2</w:t>
-      </w:r>
-      <w:r>
-        <w:rPr>
-          <w:color w:val="00B050"/>
-          <w:sz w:val="24"/>
-          <w:szCs w:val="24"/>
-        </w:rPr>
-        <w:t>)</w:t>
-      </w:r>
-      <w:r>
-        <w:rPr>
-          <w:color w:val="00B050"/>
-          <w:sz w:val="24"/>
-          <w:szCs w:val="24"/>
-        </w:rPr>
-        <w:t xml:space="preserve"> </w:t>
-      </w:r>
-      <w:r>
-        <w:rPr>
-          <w:color w:val="00B050"/>
-          <w:sz w:val="24"/>
-          <w:szCs w:val="24"/>
-        </w:rPr>
-        <w:t>/-</w:t>
-      </w:r>
-      <w:r>
-        <w:rPr>
-          <w:sz w:val="24"/>
-          <w:szCs w:val="24"/>
-        </w:rPr>
-        <w:tab/>
-      </w:r>
-    </w:p>
-    <w:p>
-      <w:pPr>
-        <w:tabs>
-          <w:tab w:val="left" w:pos="90"/>
-        </w:tabs>
-        <w:spacing w:after="0" w:line="240" w:lineRule="auto"/>
-        <w:rPr>
-          <w:sz w:val="24"/>
-          <w:szCs w:val="24"/>
-        </w:rPr>
-      </w:pPr>
-      <w:r>
-        <w:rPr>
-          <w:sz w:val="24"/>
-          <w:szCs w:val="24"/>
-        </w:rPr>
-        <w:tab/>
-      </w:r>
-      <w:r>
-        <w:rPr>
-          <w:sz w:val="24"/>
-          <w:szCs w:val="24"/>
-        </w:rPr>
-        <w:tab/>
-        <w:t>III.</w:t>
-      </w:r>
-      <w:r>
-        <w:rPr>
-          <w:sz w:val="24"/>
-          <w:szCs w:val="24"/>
-        </w:rPr>
-        <w:t xml:space="preserve"> </w:t>
-      </w:r>
-      <w:r>
-        <w:rPr>
-          <w:sz w:val="24"/>
-          <w:szCs w:val="24"/>
-        </w:rPr>
-        <w:t>Compensation</w:t>
-      </w:r>
-      <w:r>
-        <w:rPr>
-          <w:sz w:val="24"/>
-          <w:szCs w:val="24"/>
-        </w:rPr>
-        <w:t xml:space="preserve"> for</w:t>
-      </w:r>
-      <w:r>
-        <w:rPr>
-          <w:sz w:val="24"/>
-          <w:szCs w:val="24"/>
-        </w:rPr>
-        <w:t xml:space="preserve"> Trees </w:t>
-      </w:r>
-      <w:r>
-        <w:rPr>
-          <w:sz w:val="24"/>
-          <w:szCs w:val="24"/>
-        </w:rPr>
-        <w:t>Cut</w:t>
-      </w:r>
-      <w:r>
-        <w:rPr>
-          <w:sz w:val="24"/>
-          <w:szCs w:val="24"/>
-        </w:rPr>
-        <w:tab/>
-      </w:r>
-      <w:r>
-        <w:rPr>
-          <w:sz w:val="24"/>
-          <w:szCs w:val="24"/>
-        </w:rPr>
-        <w:tab/>
-      </w:r>
-      <w:r>
-        <w:rPr>
-          <w:sz w:val="24"/>
-          <w:szCs w:val="24"/>
-        </w:rPr>
-        <w:tab/>
-      </w:r>
-      <w:r>
-        <w:rPr>
-          <w:sz w:val="24"/>
-          <w:szCs w:val="24"/>
-        </w:rPr>
-        <w:t xml:space="preserve">Rs. </w:t>
-      </w:r>
-      <w:r>
-        <w:rPr>
-          <w:color w:val="00B050"/>
-          <w:sz w:val="24"/>
-          <w:szCs w:val="24"/>
-        </w:rPr>
-        <w:t>(AMNT</w:t>
-      </w:r>
-      <w:r>
-        <w:rPr>
-          <w:color w:val="00B050"/>
-          <w:sz w:val="24"/>
-          <w:szCs w:val="24"/>
-        </w:rPr>
-        <w:t>3</w:t>
-      </w:r>
-      <w:r>
-        <w:rPr>
-          <w:color w:val="00B050"/>
-          <w:sz w:val="24"/>
-          <w:szCs w:val="24"/>
-        </w:rPr>
-        <w:t>)</w:t>
-      </w:r>
-      <w:r>
-        <w:rPr>
-          <w:color w:val="00B050"/>
-          <w:sz w:val="24"/>
-          <w:szCs w:val="24"/>
-        </w:rPr>
-        <w:t xml:space="preserve"> </w:t>
+        <w:t xml:space="preserve">) </w:t>
       </w:r>
       <w:r>
         <w:rPr>
@@ -3771,7 +3445,6 @@
           <w:sz w:val="24"/>
           <w:szCs w:val="24"/>
         </w:rPr>
-        <w:lastRenderedPageBreak/>
         <w:tab/>
       </w:r>
       <w:r>
@@ -4020,6 +3693,7 @@
           <w:sz w:val="24"/>
           <w:szCs w:val="24"/>
         </w:rPr>
+        <w:lastRenderedPageBreak/>
         <w:t xml:space="preserve">To allow such other reliefs which may be prayed for in the course of the proceedings and this </w:t>
       </w:r>
       <w:proofErr w:type="spellStart"/>
@@ -4156,7 +3830,21 @@
           <w:sz w:val="24"/>
           <w:szCs w:val="24"/>
         </w:rPr>
-        <w:t xml:space="preserve"> otherwise provided for, fixed court fees Rs. 50 under</w:t>
+        <w:t xml:space="preserve"> otherwise provided for, fixed court fees Rs. </w:t>
+      </w:r>
+      <w:r>
+        <w:rPr>
+          <w:sz w:val="24"/>
+          <w:szCs w:val="24"/>
+        </w:rPr>
+        <w:t>2</w:t>
+      </w:r>
+      <w:r>
+        <w:rPr>
+          <w:sz w:val="24"/>
+          <w:szCs w:val="24"/>
+        </w:rPr>
+        <w:t>50 under</w:t>
       </w:r>
       <w:r>
         <w:rPr>
@@ -4813,7 +4501,16 @@
           <w:sz w:val="24"/>
           <w:szCs w:val="24"/>
         </w:rPr>
-        <w:t xml:space="preserve">(DATE4) </w:t>
+        <w:t>(DATE4</w:t>
+      </w:r>
+      <w:proofErr w:type="gramStart"/>
+      <w:r>
+        <w:rPr>
+          <w:color w:val="00B050"/>
+          <w:sz w:val="24"/>
+          <w:szCs w:val="24"/>
+        </w:rPr>
+        <w:t>)</w:t>
       </w:r>
       <w:r>
         <w:rPr>
@@ -4821,32 +4518,7 @@
           <w:sz w:val="24"/>
           <w:szCs w:val="24"/>
         </w:rPr>
-        <w:t xml:space="preserve">from </w:t>
-      </w:r>
-      <w:r>
-        <w:rPr>
-          <w:color w:val="00B050"/>
-          <w:sz w:val="24"/>
-          <w:szCs w:val="24"/>
-        </w:rPr>
-        <w:t>(VILLAGE)</w:t>
-      </w:r>
-      <w:r>
-        <w:rPr>
-          <w:color w:val="00B050"/>
-          <w:sz w:val="24"/>
-          <w:szCs w:val="24"/>
-        </w:rPr>
-        <w:t xml:space="preserve"> </w:t>
-      </w:r>
-      <w:proofErr w:type="gramStart"/>
-      <w:r>
-        <w:rPr>
-          <w:color w:val="000000" w:themeColor="text1"/>
-          <w:sz w:val="24"/>
-          <w:szCs w:val="24"/>
-        </w:rPr>
-        <w:t>Village.</w:t>
+        <w:t>.</w:t>
       </w:r>
       <w:r>
         <w:rPr>
@@ -4880,6 +4552,52 @@
           <w:szCs w:val="24"/>
         </w:rPr>
       </w:pPr>
+      <w:r>
+        <w:rPr>
+          <w:color w:val="000000" w:themeColor="text1"/>
+          <w:sz w:val="24"/>
+          <w:szCs w:val="24"/>
+        </w:rPr>
+        <w:t>2.</w:t>
+      </w:r>
+    </w:p>
+    <w:p>
+      <w:pPr>
+        <w:tabs>
+          <w:tab w:val="left" w:pos="90"/>
+        </w:tabs>
+        <w:spacing w:after="0" w:line="240" w:lineRule="auto"/>
+        <w:ind w:left="450"/>
+        <w:jc w:val="both"/>
+        <w:rPr>
+          <w:color w:val="000000" w:themeColor="text1"/>
+          <w:sz w:val="24"/>
+          <w:szCs w:val="24"/>
+        </w:rPr>
+      </w:pPr>
+      <w:r>
+        <w:rPr>
+          <w:color w:val="000000" w:themeColor="text1"/>
+          <w:sz w:val="24"/>
+          <w:szCs w:val="24"/>
+        </w:rPr>
+        <w:t>3.</w:t>
+      </w:r>
+    </w:p>
+    <w:p>
+      <w:pPr>
+        <w:tabs>
+          <w:tab w:val="left" w:pos="90"/>
+        </w:tabs>
+        <w:spacing w:after="0" w:line="240" w:lineRule="auto"/>
+        <w:ind w:left="450"/>
+        <w:jc w:val="both"/>
+        <w:rPr>
+          <w:color w:val="000000" w:themeColor="text1"/>
+          <w:sz w:val="24"/>
+          <w:szCs w:val="24"/>
+        </w:rPr>
+      </w:pPr>
     </w:p>
     <w:p>
       <w:pPr>
@@ -5204,52 +4922,69 @@
           <w:sz w:val="24"/>
           <w:szCs w:val="24"/>
         </w:rPr>
+        <w:t xml:space="preserve">BEFORE THE </w:t>
+      </w:r>
+      <w:r>
+        <w:rPr>
+          <w:bCs/>
+          <w:sz w:val="24"/>
+          <w:szCs w:val="24"/>
+        </w:rPr>
+        <w:t>HONOROBLE DISTRICT COURT AT</w:t>
+      </w:r>
+      <w:r>
+        <w:rPr>
+          <w:bCs/>
+          <w:sz w:val="24"/>
+          <w:szCs w:val="24"/>
+        </w:rPr>
+        <w:t xml:space="preserve"> </w:t>
+      </w:r>
+      <w:r>
+        <w:rPr>
+          <w:bCs/>
+          <w:sz w:val="24"/>
+          <w:szCs w:val="24"/>
+        </w:rPr>
+        <w:t>(</w:t>
+      </w:r>
+      <w:r>
+        <w:rPr>
+          <w:bCs/>
+          <w:color w:val="FF0000"/>
+          <w:sz w:val="24"/>
+          <w:szCs w:val="24"/>
+        </w:rPr>
+        <w:t>DISTRICT</w:t>
+      </w:r>
+      <w:r>
+        <w:rPr>
+          <w:bCs/>
+          <w:sz w:val="24"/>
+          <w:szCs w:val="24"/>
+        </w:rPr>
+        <w:t>)</w:t>
+      </w:r>
+    </w:p>
+    <w:p>
+      <w:pPr>
+        <w:tabs>
+          <w:tab w:val="left" w:pos="90"/>
+        </w:tabs>
+        <w:jc w:val="both"/>
+        <w:rPr>
+          <w:bCs/>
+          <w:sz w:val="24"/>
+          <w:szCs w:val="24"/>
+        </w:rPr>
+      </w:pPr>
+      <w:r>
+        <w:rPr>
+          <w:bCs/>
+          <w:sz w:val="24"/>
+          <w:szCs w:val="24"/>
+        </w:rPr>
         <w:lastRenderedPageBreak/>
-        <w:t xml:space="preserve">BEFORE THE </w:t>
-      </w:r>
-      <w:r>
-        <w:rPr>
-          <w:bCs/>
-          <w:sz w:val="24"/>
-          <w:szCs w:val="24"/>
-        </w:rPr>
-        <w:t>HONOROBLE DISTRICT COURT AT</w:t>
-      </w:r>
-      <w:r>
-        <w:rPr>
-          <w:bCs/>
-          <w:sz w:val="24"/>
-          <w:szCs w:val="24"/>
-        </w:rPr>
-        <w:t xml:space="preserve"> </w:t>
-      </w:r>
-      <w:r>
-        <w:rPr>
-          <w:bCs/>
-          <w:sz w:val="24"/>
-          <w:szCs w:val="24"/>
-        </w:rPr>
-        <w:t>ERNAKULAM</w:t>
-      </w:r>
-    </w:p>
-    <w:p>
-      <w:pPr>
-        <w:tabs>
-          <w:tab w:val="left" w:pos="90"/>
-        </w:tabs>
-        <w:jc w:val="both"/>
-        <w:rPr>
-          <w:bCs/>
-          <w:sz w:val="24"/>
-          <w:szCs w:val="24"/>
-        </w:rPr>
-      </w:pPr>
-      <w:r>
-        <w:rPr>
-          <w:bCs/>
-          <w:sz w:val="24"/>
-          <w:szCs w:val="24"/>
-        </w:rPr>
         <w:tab/>
       </w:r>
       <w:r>
@@ -8163,6 +7898,7 @@
   <w:style w:type="character" w:default="1" w:styleId="DefaultParagraphFont">
     <w:name w:val="Default Paragraph Font"/>
     <w:uiPriority w:val="1"/>
+    <w:semiHidden/>
     <w:unhideWhenUsed/>
   </w:style>
   <w:style w:type="table" w:default="1" w:styleId="TableNormal">

</xml_diff>